<commit_message>
Updated with Ruth's corrections
</commit_message>
<xml_diff>
--- a/doc/release/HPC DME Release Notes 2.16.0.docx
+++ b/doc/release/HPC DME Release Notes 2.16.0.docx
@@ -15,6 +15,7 @@
           <w:szCs w:val="32"/>
         </w:rPr>
       </w:pPr>
+      <w:commentRangeStart w:id="0"/>
       <w:r>
         <w:rPr>
           <w:b/>
@@ -33,7 +34,25 @@
           <w:sz w:val="32"/>
           <w:szCs w:val="32"/>
         </w:rPr>
-        <w:t>ata Management Environment (DME)</w:t>
+        <w:t>ata</w:t>
+      </w:r>
+      <w:commentRangeEnd w:id="0"/>
+      <w:r>
+        <w:rPr>
+          <w:rStyle w:val="CommentReference"/>
+          <w:rFonts w:asciiTheme="minorHAnsi" w:eastAsiaTheme="minorHAnsi" w:hAnsiTheme="minorHAnsi" w:cstheme="minorBidi"/>
+        </w:rPr>
+        <w:commentReference w:id="0"/>
+      </w:r>
+      <w:r>
+        <w:rPr>
+          <w:b/>
+          <w:bCs/>
+          <w:kern w:val="36"/>
+          <w:sz w:val="32"/>
+          <w:szCs w:val="32"/>
+        </w:rPr>
+        <w:t xml:space="preserve"> Management Environment (DME)</w:t>
       </w:r>
       <w:r>
         <w:rPr>
@@ -686,7 +705,7 @@
               <w:lastRenderedPageBreak/>
               <w:t>If you have an NIH account, the NCI Data Vault team can give you access to DME. For access requests or any other questions, contact </w:t>
             </w:r>
-            <w:hyperlink r:id="rId5" w:history="1">
+            <w:hyperlink r:id="rId9" w:history="1">
               <w:r>
                 <w:rPr>
                   <w:rStyle w:val="Hyperlink"/>
@@ -2305,15 +2324,31 @@
                 <w:sz w:val="28"/>
                 <w:szCs w:val="28"/>
               </w:rPr>
-              <w:t xml:space="preserve">. This metadata can be retrieved along with other metadata values using appropriate REST APIs or CLU commands and will also be displayed in the File Details </w:t>
-            </w:r>
-            <w:r>
-              <w:rPr>
-                <w:rFonts w:cstheme="minorHAnsi"/>
-                <w:sz w:val="28"/>
-                <w:szCs w:val="28"/>
-              </w:rPr>
-              <w:t xml:space="preserve">screen </w:t>
+              <w:t xml:space="preserve">. This metadata can be retrieved along with other metadata values using appropriate REST APIs or CLU commands and will also be displayed in the </w:t>
+            </w:r>
+            <w:r>
+              <w:rPr>
+                <w:rFonts w:cstheme="minorHAnsi"/>
+                <w:sz w:val="28"/>
+                <w:szCs w:val="28"/>
+              </w:rPr>
+              <w:t xml:space="preserve">Data </w:t>
+            </w:r>
+            <w:r>
+              <w:rPr>
+                <w:rFonts w:cstheme="minorHAnsi"/>
+                <w:sz w:val="28"/>
+                <w:szCs w:val="28"/>
+              </w:rPr>
+              <w:t xml:space="preserve">File </w:t>
+            </w:r>
+            <w:r>
+              <w:rPr>
+                <w:rFonts w:cstheme="minorHAnsi"/>
+                <w:sz w:val="28"/>
+                <w:szCs w:val="28"/>
+              </w:rPr>
+              <w:t xml:space="preserve">page </w:t>
             </w:r>
             <w:r>
               <w:rPr>
@@ -2365,7 +2400,7 @@
               </w:rPr>
               <w:t xml:space="preserve">For details on using dm_register_directory command, refer to </w:t>
             </w:r>
-            <w:hyperlink r:id="rId6" w:history="1">
+            <w:hyperlink r:id="rId10" w:history="1">
               <w:r>
                 <w:rPr>
                   <w:rStyle w:val="Hyperlink"/>
@@ -2402,6 +2437,7 @@
                 <w:szCs w:val="28"/>
                 <w:u w:val="single"/>
               </w:rPr>
+              <w:lastRenderedPageBreak/>
               <w:t>HPCDATAMGM-1</w:t>
             </w:r>
             <w:r>
@@ -2434,7 +2470,7 @@
                 <w:sz w:val="28"/>
                 <w:szCs w:val="28"/>
               </w:rPr>
-              <w:t xml:space="preserve"> Added progress bar for displaying the status of Google Cloud upload transactions on the Manage Registration Tasks screen of the DME web </w:t>
+              <w:t xml:space="preserve"> Added progress bar for displaying the status of Google Cloud upload transactions on the Manage Registration Tasks </w:t>
             </w:r>
             <w:r>
               <w:rPr>
@@ -2444,8 +2480,37 @@
                 <w:sz w:val="28"/>
                 <w:szCs w:val="28"/>
               </w:rPr>
-              <w:lastRenderedPageBreak/>
-              <w:t xml:space="preserve">application so that the percentage of data uploaded can be determined at any point in </w:t>
+              <w:t xml:space="preserve">page </w:t>
+            </w:r>
+            <w:r>
+              <w:rPr>
+                <w:rFonts w:cstheme="minorHAnsi"/>
+                <w:b w:val="0"/>
+                <w:bCs w:val="0"/>
+                <w:sz w:val="28"/>
+                <w:szCs w:val="28"/>
+              </w:rPr>
+              <w:t xml:space="preserve">of the DME web application so that </w:t>
+            </w:r>
+            <w:r>
+              <w:rPr>
+                <w:rFonts w:cstheme="minorHAnsi"/>
+                <w:b w:val="0"/>
+                <w:bCs w:val="0"/>
+                <w:sz w:val="28"/>
+                <w:szCs w:val="28"/>
+              </w:rPr>
+              <w:t xml:space="preserve">users can view </w:t>
+            </w:r>
+            <w:r>
+              <w:rPr>
+                <w:rFonts w:cstheme="minorHAnsi"/>
+                <w:b w:val="0"/>
+                <w:bCs w:val="0"/>
+                <w:sz w:val="28"/>
+                <w:szCs w:val="28"/>
+              </w:rPr>
+              <w:t xml:space="preserve">the percentage of data uploaded at any </w:t>
             </w:r>
             <w:r>
               <w:rPr>
@@ -2592,7 +2657,119 @@
                 <w:sz w:val="28"/>
                 <w:szCs w:val="28"/>
               </w:rPr>
-              <w:t xml:space="preserve">  Added support for Google refresh token to increase the timeout period of the Google Cloud transactions. Previously the Google token expired in 1 hour as a result of which transactions involving large files did not get completed. </w:t>
+              <w:t xml:space="preserve">  Added support for Google refresh token to increase the timeout period of the Google Cloud transactions. </w:t>
+            </w:r>
+            <w:r>
+              <w:rPr>
+                <w:rFonts w:cstheme="minorHAnsi"/>
+                <w:sz w:val="28"/>
+                <w:szCs w:val="28"/>
+              </w:rPr>
+              <w:t>(</w:t>
+            </w:r>
+            <w:r>
+              <w:rPr>
+                <w:rFonts w:cstheme="minorHAnsi"/>
+                <w:sz w:val="28"/>
+                <w:szCs w:val="28"/>
+              </w:rPr>
+              <w:t>Previously</w:t>
+            </w:r>
+            <w:r>
+              <w:rPr>
+                <w:rFonts w:cstheme="minorHAnsi"/>
+                <w:sz w:val="28"/>
+                <w:szCs w:val="28"/>
+              </w:rPr>
+              <w:t>,</w:t>
+            </w:r>
+            <w:r>
+              <w:rPr>
+                <w:rFonts w:cstheme="minorHAnsi"/>
+                <w:sz w:val="28"/>
+                <w:szCs w:val="28"/>
+              </w:rPr>
+              <w:t xml:space="preserve"> the Google token expired in </w:t>
+            </w:r>
+            <w:r>
+              <w:rPr>
+                <w:rFonts w:cstheme="minorHAnsi"/>
+                <w:sz w:val="28"/>
+                <w:szCs w:val="28"/>
+              </w:rPr>
+              <w:t xml:space="preserve">one </w:t>
+            </w:r>
+            <w:r>
+              <w:rPr>
+                <w:rFonts w:cstheme="minorHAnsi"/>
+                <w:sz w:val="28"/>
+                <w:szCs w:val="28"/>
+              </w:rPr>
+              <w:t>hour</w:t>
+            </w:r>
+            <w:r>
+              <w:rPr>
+                <w:rFonts w:cstheme="minorHAnsi"/>
+                <w:sz w:val="28"/>
+                <w:szCs w:val="28"/>
+              </w:rPr>
+              <w:t>.</w:t>
+            </w:r>
+            <w:r>
+              <w:rPr>
+                <w:rFonts w:cstheme="minorHAnsi"/>
+                <w:sz w:val="28"/>
+                <w:szCs w:val="28"/>
+              </w:rPr>
+              <w:t xml:space="preserve"> </w:t>
+            </w:r>
+            <w:r>
+              <w:rPr>
+                <w:rFonts w:cstheme="minorHAnsi"/>
+                <w:sz w:val="28"/>
+                <w:szCs w:val="28"/>
+              </w:rPr>
+              <w:t xml:space="preserve">As </w:t>
+            </w:r>
+            <w:r>
+              <w:rPr>
+                <w:rFonts w:cstheme="minorHAnsi"/>
+                <w:sz w:val="28"/>
+                <w:szCs w:val="28"/>
+              </w:rPr>
+              <w:t>a result</w:t>
+            </w:r>
+            <w:r>
+              <w:rPr>
+                <w:rFonts w:cstheme="minorHAnsi"/>
+                <w:sz w:val="28"/>
+                <w:szCs w:val="28"/>
+              </w:rPr>
+              <w:t>, the system did not complete</w:t>
+            </w:r>
+            <w:r>
+              <w:rPr>
+                <w:rFonts w:cstheme="minorHAnsi"/>
+                <w:sz w:val="28"/>
+                <w:szCs w:val="28"/>
+              </w:rPr>
+              <w:t xml:space="preserve"> transactions involving large files.</w:t>
+            </w:r>
+            <w:r>
+              <w:rPr>
+                <w:rFonts w:cstheme="minorHAnsi"/>
+                <w:sz w:val="28"/>
+                <w:szCs w:val="28"/>
+              </w:rPr>
+              <w:t>)</w:t>
+            </w:r>
+            <w:r>
+              <w:rPr>
+                <w:rFonts w:cstheme="minorHAnsi"/>
+                <w:sz w:val="28"/>
+                <w:szCs w:val="28"/>
+              </w:rPr>
+              <w:t xml:space="preserve"> </w:t>
             </w:r>
           </w:p>
           <w:p>
@@ -2617,6 +2794,118 @@
                 <w:szCs w:val="28"/>
                 <w:u w:val="single"/>
               </w:rPr>
+              <w:t>HPCDATAMGM-</w:t>
+            </w:r>
+            <w:commentRangeStart w:id="1"/>
+            <w:r>
+              <w:rPr>
+                <w:sz w:val="28"/>
+                <w:szCs w:val="28"/>
+                <w:u w:val="single"/>
+              </w:rPr>
+              <w:t>15</w:t>
+            </w:r>
+            <w:r>
+              <w:rPr>
+                <w:sz w:val="28"/>
+                <w:szCs w:val="28"/>
+                <w:u w:val="single"/>
+              </w:rPr>
+              <w:t>46</w:t>
+            </w:r>
+            <w:commentRangeEnd w:id="1"/>
+            <w:r>
+              <w:rPr>
+                <w:rStyle w:val="CommentReference"/>
+                <w:rFonts w:asciiTheme="minorHAnsi" w:eastAsiaTheme="minorHAnsi" w:hAnsiTheme="minorHAnsi" w:cstheme="minorBidi"/>
+              </w:rPr>
+              <w:commentReference w:id="1"/>
+            </w:r>
+            <w:r>
+              <w:rPr>
+                <w:sz w:val="28"/>
+                <w:szCs w:val="28"/>
+              </w:rPr>
+              <w:t xml:space="preserve">: </w:t>
+            </w:r>
+            <w:r>
+              <w:rPr>
+                <w:sz w:val="28"/>
+                <w:szCs w:val="28"/>
+              </w:rPr>
+              <w:t xml:space="preserve">Enhanced the </w:t>
+            </w:r>
+            <w:r>
+              <w:rPr>
+                <w:sz w:val="28"/>
+                <w:szCs w:val="28"/>
+              </w:rPr>
+              <w:t xml:space="preserve">Data </w:t>
+            </w:r>
+            <w:r>
+              <w:rPr>
+                <w:sz w:val="28"/>
+                <w:szCs w:val="28"/>
+              </w:rPr>
+              <w:t xml:space="preserve">File </w:t>
+            </w:r>
+            <w:r>
+              <w:rPr>
+                <w:sz w:val="28"/>
+                <w:szCs w:val="28"/>
+              </w:rPr>
+              <w:t xml:space="preserve">page </w:t>
+            </w:r>
+            <w:r>
+              <w:rPr>
+                <w:sz w:val="28"/>
+                <w:szCs w:val="28"/>
+              </w:rPr>
+              <w:t xml:space="preserve">to display the file size at the top of the page, in addition to within the metadata table. </w:t>
+            </w:r>
+            <w:r>
+              <w:rPr>
+                <w:sz w:val="28"/>
+                <w:szCs w:val="28"/>
+              </w:rPr>
+              <w:t>This was done for user convenience, as well as for consistency with the Collection</w:t>
+            </w:r>
+            <w:r>
+              <w:rPr>
+                <w:sz w:val="28"/>
+                <w:szCs w:val="28"/>
+              </w:rPr>
+              <w:t xml:space="preserve"> page</w:t>
+            </w:r>
+            <w:r>
+              <w:rPr>
+                <w:sz w:val="28"/>
+                <w:szCs w:val="28"/>
+              </w:rPr>
+              <w:t>.</w:t>
+            </w:r>
+          </w:p>
+          <w:p>
+            <w:pPr>
+              <w:rPr>
+                <w:sz w:val="28"/>
+                <w:szCs w:val="28"/>
+              </w:rPr>
+            </w:pPr>
+          </w:p>
+          <w:p>
+            <w:pPr>
+              <w:rPr>
+                <w:sz w:val="28"/>
+                <w:szCs w:val="28"/>
+              </w:rPr>
+            </w:pPr>
+            <w:r>
+              <w:rPr>
+                <w:sz w:val="28"/>
+                <w:szCs w:val="28"/>
+                <w:u w:val="single"/>
+              </w:rPr>
               <w:t>HPCDATAMGM-15</w:t>
             </w:r>
             <w:r>
@@ -2625,7 +2914,7 @@
                 <w:szCs w:val="28"/>
                 <w:u w:val="single"/>
               </w:rPr>
-              <w:t>46</w:t>
+              <w:t>48, 49</w:t>
             </w:r>
             <w:r>
               <w:rPr>
@@ -2639,37 +2928,171 @@
                 <w:sz w:val="28"/>
                 <w:szCs w:val="28"/>
               </w:rPr>
-              <w:t xml:space="preserve">Enhanced the File Details screen to display the file size at the top of the page, in addition to within the metadata table. </w:t>
-            </w:r>
-            <w:r>
-              <w:rPr>
-                <w:sz w:val="28"/>
-                <w:szCs w:val="28"/>
-              </w:rPr>
-              <w:t>This was done for user convenience, as well as for consistency with the Collection Details screen.</w:t>
-            </w:r>
-          </w:p>
-          <w:p>
-            <w:pPr>
-              <w:rPr>
-                <w:sz w:val="28"/>
-                <w:szCs w:val="28"/>
-              </w:rPr>
-            </w:pPr>
-          </w:p>
-          <w:p>
-            <w:pPr>
-              <w:rPr>
-                <w:sz w:val="28"/>
-                <w:szCs w:val="28"/>
-              </w:rPr>
-            </w:pPr>
-            <w:r>
+              <w:t xml:space="preserve">Enhanced the Browse </w:t>
+            </w:r>
+            <w:r>
+              <w:rPr>
+                <w:sz w:val="28"/>
+                <w:szCs w:val="28"/>
+              </w:rPr>
+              <w:t xml:space="preserve">page </w:t>
+            </w:r>
+            <w:r>
+              <w:rPr>
+                <w:sz w:val="28"/>
+                <w:szCs w:val="28"/>
+              </w:rPr>
+              <w:t xml:space="preserve">to </w:t>
+            </w:r>
+            <w:r>
+              <w:rPr>
+                <w:sz w:val="28"/>
+                <w:szCs w:val="28"/>
+              </w:rPr>
+              <w:t>show</w:t>
+            </w:r>
+            <w:r>
+              <w:rPr>
+                <w:sz w:val="28"/>
+                <w:szCs w:val="28"/>
+              </w:rPr>
+              <w:t xml:space="preserve"> the </w:t>
+            </w:r>
+            <w:r>
+              <w:rPr>
+                <w:sz w:val="28"/>
+                <w:szCs w:val="28"/>
+              </w:rPr>
+              <w:t>sizes</w:t>
+            </w:r>
+            <w:r>
+              <w:rPr>
+                <w:sz w:val="28"/>
+                <w:szCs w:val="28"/>
+              </w:rPr>
+              <w:t xml:space="preserve"> of the sub-collections</w:t>
+            </w:r>
+            <w:r>
+              <w:rPr>
+                <w:sz w:val="28"/>
+                <w:szCs w:val="28"/>
+              </w:rPr>
+              <w:t xml:space="preserve"> </w:t>
+            </w:r>
+            <w:r>
+              <w:rPr>
+                <w:sz w:val="28"/>
+                <w:szCs w:val="28"/>
+              </w:rPr>
+              <w:t>in the</w:t>
+            </w:r>
+            <w:r>
+              <w:rPr>
+                <w:sz w:val="28"/>
+                <w:szCs w:val="28"/>
+              </w:rPr>
+              <w:t xml:space="preserve"> details panel</w:t>
+            </w:r>
+            <w:r>
+              <w:rPr>
+                <w:sz w:val="28"/>
+                <w:szCs w:val="28"/>
+              </w:rPr>
+              <w:t xml:space="preserve">. </w:t>
+            </w:r>
+            <w:r>
+              <w:rPr>
+                <w:sz w:val="28"/>
+                <w:szCs w:val="28"/>
+              </w:rPr>
+              <w:t>(</w:t>
+            </w:r>
+            <w:r>
+              <w:rPr>
+                <w:sz w:val="28"/>
+                <w:szCs w:val="28"/>
+              </w:rPr>
+              <w:t>Previously</w:t>
+            </w:r>
+            <w:r>
+              <w:rPr>
+                <w:sz w:val="28"/>
+                <w:szCs w:val="28"/>
+              </w:rPr>
+              <w:t>, the Browse page displayed</w:t>
+            </w:r>
+            <w:r>
+              <w:rPr>
+                <w:sz w:val="28"/>
+                <w:szCs w:val="28"/>
+              </w:rPr>
+              <w:t xml:space="preserve"> only the sizes of the files.</w:t>
+            </w:r>
+            <w:r>
+              <w:rPr>
+                <w:sz w:val="28"/>
+                <w:szCs w:val="28"/>
+              </w:rPr>
+              <w:t>)</w:t>
+            </w:r>
+            <w:r>
+              <w:rPr>
+                <w:sz w:val="28"/>
+                <w:szCs w:val="28"/>
+              </w:rPr>
+              <w:t xml:space="preserve"> Also updated the </w:t>
+            </w:r>
+            <w:r>
+              <w:rPr>
+                <w:sz w:val="28"/>
+                <w:szCs w:val="28"/>
+              </w:rPr>
+              <w:t xml:space="preserve">page </w:t>
+            </w:r>
+            <w:r>
+              <w:rPr>
+                <w:sz w:val="28"/>
+                <w:szCs w:val="28"/>
+              </w:rPr>
+              <w:t>to display above the</w:t>
+            </w:r>
+            <w:r>
+              <w:rPr>
+                <w:sz w:val="28"/>
+                <w:szCs w:val="28"/>
+              </w:rPr>
+              <w:t xml:space="preserve"> details panel</w:t>
+            </w:r>
+            <w:r>
+              <w:rPr>
+                <w:sz w:val="28"/>
+                <w:szCs w:val="28"/>
+              </w:rPr>
+              <w:t xml:space="preserve">, the total size of the parent collection. </w:t>
+            </w:r>
+          </w:p>
+          <w:p>
+            <w:pPr>
+              <w:rPr>
+                <w:sz w:val="28"/>
+                <w:szCs w:val="28"/>
+              </w:rPr>
+            </w:pPr>
+          </w:p>
+          <w:p>
+            <w:pPr>
               <w:rPr>
                 <w:sz w:val="28"/>
                 <w:szCs w:val="28"/>
                 <w:u w:val="single"/>
               </w:rPr>
+            </w:pPr>
+            <w:r>
+              <w:rPr>
+                <w:sz w:val="28"/>
+                <w:szCs w:val="28"/>
+                <w:u w:val="single"/>
+              </w:rPr>
               <w:t>HPCDATAMGM-15</w:t>
             </w:r>
             <w:r>
@@ -2678,79 +3101,113 @@
                 <w:szCs w:val="28"/>
                 <w:u w:val="single"/>
               </w:rPr>
-              <w:t>48, 49</w:t>
-            </w:r>
-            <w:r>
-              <w:rPr>
-                <w:sz w:val="28"/>
-                <w:szCs w:val="28"/>
-              </w:rPr>
-              <w:t xml:space="preserve">: </w:t>
-            </w:r>
-            <w:r>
-              <w:rPr>
-                <w:sz w:val="28"/>
-                <w:szCs w:val="28"/>
-              </w:rPr>
-              <w:t xml:space="preserve">Enhanced the Browse screen to </w:t>
-            </w:r>
-            <w:r>
-              <w:rPr>
-                <w:sz w:val="28"/>
-                <w:szCs w:val="28"/>
-              </w:rPr>
-              <w:t>show</w:t>
-            </w:r>
-            <w:r>
-              <w:rPr>
-                <w:sz w:val="28"/>
-                <w:szCs w:val="28"/>
-              </w:rPr>
-              <w:t xml:space="preserve"> the </w:t>
-            </w:r>
-            <w:r>
-              <w:rPr>
-                <w:sz w:val="28"/>
-                <w:szCs w:val="28"/>
-              </w:rPr>
-              <w:t>sizes</w:t>
-            </w:r>
-            <w:r>
-              <w:rPr>
-                <w:sz w:val="28"/>
-                <w:szCs w:val="28"/>
-              </w:rPr>
-              <w:t xml:space="preserve"> of the sub-collections</w:t>
-            </w:r>
-            <w:r>
-              <w:rPr>
-                <w:sz w:val="28"/>
-                <w:szCs w:val="28"/>
-              </w:rPr>
-              <w:t xml:space="preserve"> displayed </w:t>
-            </w:r>
-            <w:r>
-              <w:rPr>
-                <w:sz w:val="28"/>
-                <w:szCs w:val="28"/>
-              </w:rPr>
-              <w:t>in the File Table</w:t>
-            </w:r>
-            <w:r>
-              <w:rPr>
-                <w:sz w:val="28"/>
-                <w:szCs w:val="28"/>
-              </w:rPr>
-              <w:t xml:space="preserve">. Previously only the sizes of the files were displayed. Also updated the screen to display above the File Table, the total size of the parent collection. </w:t>
-            </w:r>
-          </w:p>
-          <w:p>
-            <w:pPr>
-              <w:rPr>
-                <w:sz w:val="28"/>
-                <w:szCs w:val="28"/>
-              </w:rPr>
-            </w:pPr>
+              <w:t>45</w:t>
+            </w:r>
+            <w:r>
+              <w:rPr>
+                <w:sz w:val="28"/>
+                <w:szCs w:val="28"/>
+              </w:rPr>
+              <w:t>: Enh</w:t>
+            </w:r>
+            <w:r>
+              <w:rPr>
+                <w:sz w:val="28"/>
+                <w:szCs w:val="28"/>
+              </w:rPr>
+              <w:t>anced</w:t>
+            </w:r>
+            <w:r>
+              <w:rPr>
+                <w:sz w:val="28"/>
+                <w:szCs w:val="28"/>
+              </w:rPr>
+              <w:t xml:space="preserve"> the Collection </w:t>
+            </w:r>
+            <w:r>
+              <w:rPr>
+                <w:sz w:val="28"/>
+                <w:szCs w:val="28"/>
+              </w:rPr>
+              <w:t xml:space="preserve">page </w:t>
+            </w:r>
+            <w:r>
+              <w:rPr>
+                <w:sz w:val="28"/>
+                <w:szCs w:val="28"/>
+              </w:rPr>
+              <w:t xml:space="preserve">of the DME web application to display the total size of the </w:t>
+            </w:r>
+            <w:r>
+              <w:rPr>
+                <w:sz w:val="28"/>
+                <w:szCs w:val="28"/>
+              </w:rPr>
+              <w:t xml:space="preserve">selected </w:t>
+            </w:r>
+            <w:r>
+              <w:rPr>
+                <w:sz w:val="28"/>
+                <w:szCs w:val="28"/>
+              </w:rPr>
+              <w:t>collection</w:t>
+            </w:r>
+            <w:r>
+              <w:rPr>
+                <w:sz w:val="28"/>
+                <w:szCs w:val="28"/>
+              </w:rPr>
+              <w:t xml:space="preserve"> in both machine readable and human readable (SI units) form</w:t>
+            </w:r>
+            <w:r>
+              <w:rPr>
+                <w:sz w:val="28"/>
+                <w:szCs w:val="28"/>
+              </w:rPr>
+              <w:t>.</w:t>
+            </w:r>
+            <w:r>
+              <w:rPr>
+                <w:sz w:val="28"/>
+                <w:szCs w:val="28"/>
+              </w:rPr>
+              <w:t xml:space="preserve"> </w:t>
+            </w:r>
+            <w:r>
+              <w:rPr>
+                <w:sz w:val="28"/>
+                <w:szCs w:val="28"/>
+              </w:rPr>
+              <w:t>(</w:t>
+            </w:r>
+            <w:r>
+              <w:rPr>
+                <w:sz w:val="28"/>
+                <w:szCs w:val="28"/>
+              </w:rPr>
+              <w:t xml:space="preserve">Previously, </w:t>
+            </w:r>
+            <w:r>
+              <w:rPr>
+                <w:sz w:val="28"/>
+                <w:szCs w:val="28"/>
+              </w:rPr>
+              <w:t xml:space="preserve">the Collection page displayed </w:t>
+            </w:r>
+            <w:r>
+              <w:rPr>
+                <w:sz w:val="28"/>
+                <w:szCs w:val="28"/>
+              </w:rPr>
+              <w:t>only the human readable form.</w:t>
+            </w:r>
+            <w:r>
+              <w:rPr>
+                <w:sz w:val="28"/>
+                <w:szCs w:val="28"/>
+              </w:rPr>
+              <w:t>)</w:t>
+            </w:r>
           </w:p>
           <w:p>
             <w:pPr>
@@ -2760,146 +3217,115 @@
                 <w:u w:val="single"/>
               </w:rPr>
             </w:pPr>
-            <w:r>
+          </w:p>
+          <w:p>
+            <w:pPr>
               <w:rPr>
                 <w:sz w:val="28"/>
                 <w:szCs w:val="28"/>
                 <w:u w:val="single"/>
               </w:rPr>
-              <w:t>HPCDATAMGM-15</w:t>
-            </w:r>
+            </w:pPr>
             <w:r>
               <w:rPr>
                 <w:sz w:val="28"/>
                 <w:szCs w:val="28"/>
                 <w:u w:val="single"/>
               </w:rPr>
-              <w:t>45</w:t>
-            </w:r>
-            <w:r>
-              <w:rPr>
-                <w:sz w:val="28"/>
-                <w:szCs w:val="28"/>
-              </w:rPr>
-              <w:t>: Enh</w:t>
-            </w:r>
-            <w:r>
-              <w:rPr>
-                <w:sz w:val="28"/>
-                <w:szCs w:val="28"/>
-              </w:rPr>
-              <w:t>anced</w:t>
-            </w:r>
-            <w:r>
-              <w:rPr>
-                <w:sz w:val="28"/>
-                <w:szCs w:val="28"/>
-              </w:rPr>
-              <w:t xml:space="preserve"> the Collection Details screen of the DME web application to also display the total size of the collection</w:t>
-            </w:r>
-            <w:r>
-              <w:rPr>
-                <w:sz w:val="28"/>
-                <w:szCs w:val="28"/>
-              </w:rPr>
-              <w:t xml:space="preserve"> in both machine readable and human readable (SI units) form</w:t>
-            </w:r>
-            <w:r>
-              <w:rPr>
-                <w:sz w:val="28"/>
-                <w:szCs w:val="28"/>
-              </w:rPr>
-              <w:t>.</w:t>
-            </w:r>
-            <w:r>
-              <w:rPr>
-                <w:sz w:val="28"/>
-                <w:szCs w:val="28"/>
-              </w:rPr>
-              <w:t xml:space="preserve"> Previously, only the human readable form was displayed.</w:t>
-            </w:r>
-          </w:p>
-          <w:p>
-            <w:pPr>
+              <w:t>HPCDATAMGM-</w:t>
+            </w:r>
+            <w:r>
               <w:rPr>
                 <w:sz w:val="28"/>
                 <w:szCs w:val="28"/>
                 <w:u w:val="single"/>
               </w:rPr>
-            </w:pPr>
-          </w:p>
-          <w:p>
-            <w:pPr>
+              <w:t>15</w:t>
+            </w:r>
+            <w:r>
               <w:rPr>
                 <w:sz w:val="28"/>
                 <w:szCs w:val="28"/>
                 <w:u w:val="single"/>
               </w:rPr>
-            </w:pPr>
-            <w:r>
-              <w:rPr>
-                <w:sz w:val="28"/>
-                <w:szCs w:val="28"/>
-                <w:u w:val="single"/>
-              </w:rPr>
-              <w:t>HPCDATAMGM-15</w:t>
-            </w:r>
-            <w:r>
-              <w:rPr>
-                <w:sz w:val="28"/>
-                <w:szCs w:val="28"/>
-                <w:u w:val="single"/>
-              </w:rPr>
-              <w:t>45</w:t>
-            </w:r>
-            <w:r>
-              <w:rPr>
-                <w:sz w:val="28"/>
-                <w:szCs w:val="28"/>
-              </w:rPr>
-              <w:t xml:space="preserve">: Enhanced the </w:t>
-            </w:r>
-            <w:r>
-              <w:rPr>
-                <w:sz w:val="28"/>
-                <w:szCs w:val="28"/>
-              </w:rPr>
-              <w:t>Reports</w:t>
-            </w:r>
-            <w:r>
-              <w:rPr>
-                <w:sz w:val="28"/>
-                <w:szCs w:val="28"/>
-              </w:rPr>
-              <w:t xml:space="preserve"> screen of the DME web application to also display the total size</w:t>
-            </w:r>
-            <w:r>
-              <w:rPr>
-                <w:sz w:val="28"/>
-                <w:szCs w:val="28"/>
-              </w:rPr>
-              <w:t xml:space="preserve">, largest file size, and average file size for a report in both machine readable and human readable form. Previously, only the human readable form </w:t>
-            </w:r>
-            <w:r>
-              <w:rPr>
-                <w:sz w:val="28"/>
-                <w:szCs w:val="28"/>
-              </w:rPr>
-              <w:t xml:space="preserve">(SI units) </w:t>
-            </w:r>
-            <w:r>
-              <w:rPr>
-                <w:sz w:val="28"/>
-                <w:szCs w:val="28"/>
-              </w:rPr>
-              <w:t>was displayed</w:t>
-            </w:r>
-            <w:r>
-              <w:rPr>
-                <w:sz w:val="28"/>
-                <w:szCs w:val="28"/>
-              </w:rPr>
-              <w:t xml:space="preserve">. </w:t>
+              <w:t>50</w:t>
+            </w:r>
+            <w:r>
+              <w:rPr>
+                <w:sz w:val="28"/>
+                <w:szCs w:val="28"/>
+              </w:rPr>
+              <w:t xml:space="preserve">: Enhanced the Reports </w:t>
+            </w:r>
+            <w:r>
+              <w:rPr>
+                <w:sz w:val="28"/>
+                <w:szCs w:val="28"/>
+              </w:rPr>
+              <w:t xml:space="preserve">page </w:t>
+            </w:r>
+            <w:r>
+              <w:rPr>
+                <w:sz w:val="28"/>
+                <w:szCs w:val="28"/>
+              </w:rPr>
+              <w:t xml:space="preserve">of the DME web application to display the total size, largest file size, and average file size for a report in both machine readable and human readable form. </w:t>
+            </w:r>
+            <w:r>
+              <w:rPr>
+                <w:sz w:val="28"/>
+                <w:szCs w:val="28"/>
+              </w:rPr>
+              <w:t>(</w:t>
+            </w:r>
+            <w:r>
+              <w:rPr>
+                <w:sz w:val="28"/>
+                <w:szCs w:val="28"/>
+              </w:rPr>
+              <w:t xml:space="preserve">Previously, </w:t>
+            </w:r>
+            <w:r>
+              <w:rPr>
+                <w:sz w:val="28"/>
+                <w:szCs w:val="28"/>
+              </w:rPr>
+              <w:t xml:space="preserve">the Reports page displayed </w:t>
+            </w:r>
+            <w:r>
+              <w:rPr>
+                <w:sz w:val="28"/>
+                <w:szCs w:val="28"/>
+              </w:rPr>
+              <w:t>only the human readable form</w:t>
+            </w:r>
+            <w:r>
+              <w:rPr>
+                <w:sz w:val="28"/>
+                <w:szCs w:val="28"/>
+              </w:rPr>
+              <w:t>, in</w:t>
+            </w:r>
+            <w:r>
+              <w:rPr>
+                <w:sz w:val="28"/>
+                <w:szCs w:val="28"/>
+              </w:rPr>
+              <w:t xml:space="preserve"> SI units</w:t>
+            </w:r>
+            <w:r>
+              <w:rPr>
+                <w:sz w:val="28"/>
+                <w:szCs w:val="28"/>
+              </w:rPr>
+              <w:t>)</w:t>
+            </w:r>
+            <w:r>
+              <w:rPr>
+                <w:sz w:val="28"/>
+                <w:szCs w:val="28"/>
+              </w:rPr>
+              <w:t xml:space="preserve"> </w:t>
             </w:r>
           </w:p>
           <w:p>
@@ -3044,6 +3470,13 @@
                 <w:sz w:val="28"/>
                 <w:szCs w:val="28"/>
               </w:rPr>
+              <w:t xml:space="preserve">the system can run </w:t>
+            </w:r>
+            <w:r>
+              <w:rPr>
+                <w:sz w:val="28"/>
+                <w:szCs w:val="28"/>
+              </w:rPr>
               <w:t xml:space="preserve">multiple </w:t>
             </w:r>
             <w:r>
@@ -3058,7 +3491,21 @@
                 <w:sz w:val="28"/>
                 <w:szCs w:val="28"/>
               </w:rPr>
-              <w:t xml:space="preserve"> of this task can be run on different servers. This provides to ability to easily scale up </w:t>
+              <w:t xml:space="preserve"> of this task on different servers. This provides </w:t>
+            </w:r>
+            <w:r>
+              <w:rPr>
+                <w:sz w:val="28"/>
+                <w:szCs w:val="28"/>
+              </w:rPr>
+              <w:t xml:space="preserve">the </w:t>
+            </w:r>
+            <w:r>
+              <w:rPr>
+                <w:sz w:val="28"/>
+                <w:szCs w:val="28"/>
+              </w:rPr>
+              <w:t xml:space="preserve">ability to easily scale up </w:t>
             </w:r>
             <w:r>
               <w:rPr>
@@ -3124,6 +3571,7 @@
                 <w:sz w:val="28"/>
                 <w:szCs w:val="28"/>
               </w:rPr>
+              <w:lastRenderedPageBreak/>
               <w:t>4</w:t>
             </w:r>
             <w:r>
@@ -3176,7 +3624,6 @@
                 <w:sz w:val="28"/>
                 <w:szCs w:val="28"/>
               </w:rPr>
-              <w:lastRenderedPageBreak/>
               <w:t xml:space="preserve">For issues, questions or suggestions, </w:t>
             </w:r>
             <w:r>
@@ -3195,7 +3642,7 @@
               </w:rPr>
               <w:t xml:space="preserve"> </w:t>
             </w:r>
-            <w:hyperlink r:id="rId7" w:history="1">
+            <w:hyperlink r:id="rId11" w:history="1">
               <w:r>
                 <w:rPr>
                   <w:rStyle w:val="Hyperlink"/>
@@ -3361,7 +3808,7 @@
               </w:rPr>
               <w:t xml:space="preserve">,  visit </w:t>
             </w:r>
-            <w:hyperlink r:id="rId8" w:history="1">
+            <w:hyperlink r:id="rId12" w:history="1">
               <w:r>
                 <w:rPr>
                   <w:rStyle w:val="Hyperlink"/>
@@ -3441,7 +3888,7 @@
                 <w:szCs w:val="28"/>
               </w:rPr>
             </w:pPr>
-            <w:hyperlink r:id="rId9" w:history="1">
+            <w:hyperlink r:id="rId13" w:history="1">
               <w:r>
                 <w:rPr>
                   <w:rStyle w:val="Hyperlink"/>
@@ -3635,7 +4082,7 @@
                 <w:szCs w:val="28"/>
               </w:rPr>
             </w:pPr>
-            <w:hyperlink r:id="rId10" w:history="1">
+            <w:hyperlink r:id="rId14" w:history="1">
               <w:r>
                 <w:rPr>
                   <w:rStyle w:val="Hyperlink"/>
@@ -3689,7 +4136,7 @@
                 <w:szCs w:val="28"/>
               </w:rPr>
             </w:pPr>
-            <w:hyperlink r:id="rId11" w:history="1">
+            <w:hyperlink r:id="rId15" w:history="1">
               <w:r>
                 <w:rPr>
                   <w:rStyle w:val="Hyperlink"/>
@@ -3735,7 +4182,7 @@
                 <w:szCs w:val="28"/>
               </w:rPr>
             </w:pPr>
-            <w:hyperlink r:id="rId12" w:history="1">
+            <w:hyperlink r:id="rId16" w:history="1">
               <w:r>
                 <w:rPr>
                   <w:rStyle w:val="Hyperlink"/>
@@ -3781,7 +4228,7 @@
                 <w:szCs w:val="28"/>
               </w:rPr>
             </w:pPr>
-            <w:hyperlink r:id="rId13" w:history="1">
+            <w:hyperlink r:id="rId17" w:history="1">
               <w:r>
                 <w:rPr>
                   <w:rStyle w:val="Hyperlink"/>
@@ -3839,7 +4286,7 @@
                 <w:szCs w:val="28"/>
               </w:rPr>
             </w:pPr>
-            <w:hyperlink r:id="rId14" w:history="1">
+            <w:hyperlink r:id="rId18" w:history="1">
               <w:r>
                 <w:rPr>
                   <w:rStyle w:val="Hyperlink"/>
@@ -3872,6 +4319,123 @@
     </w:sectPr>
   </w:body>
 </w:document>
+</file>
+
+<file path=word/comments.xml><?xml version="1.0" encoding="utf-8"?>
+<w:comments xmlns:wpc="http://schemas.microsoft.com/office/word/2010/wordprocessingCanvas" xmlns:cx="http://schemas.microsoft.com/office/drawing/2014/chartex" xmlns:cx1="http://schemas.microsoft.com/office/drawing/2015/9/8/chartex" xmlns:cx2="http://schemas.microsoft.com/office/drawing/2015/10/21/chartex" xmlns:cx3="http://schemas.microsoft.com/office/drawing/2016/5/9/chartex" xmlns:cx4="http://schemas.microsoft.com/office/drawing/2016/5/10/chartex" xmlns:cx5="http://schemas.microsoft.com/office/drawing/2016/5/11/chartex" xmlns:cx6="http://schemas.microsoft.com/office/drawing/2016/5/12/chartex" xmlns:cx7="http://schemas.microsoft.com/office/drawing/2016/5/13/chartex" xmlns:cx8="http://schemas.microsoft.com/office/drawing/2016/5/14/chartex" xmlns:mc="http://schemas.openxmlformats.org/markup-compatibility/2006" xmlns:aink="http://schemas.microsoft.com/office/drawing/2016/ink" xmlns:am3d="http://schemas.microsoft.com/office/drawing/2017/model3d" xmlns:o="urn:schemas-microsoft-com:office:office" xmlns:r="http://schemas.openxmlformats.org/officeDocument/2006/relationships" xmlns:m="http://schemas.openxmlformats.org/officeDocument/2006/math" xmlns:v="urn:schemas-microsoft-com:vml" xmlns:wp14="http://schemas.microsoft.com/office/word/2010/wordprocessingDrawing" xmlns:wp="http://schemas.openxmlformats.org/drawingml/2006/wordprocessingDrawing" xmlns:w10="urn:schemas-microsoft-com:office:word" xmlns:w="http://schemas.openxmlformats.org/wordprocessingml/2006/main" xmlns:w14="http://schemas.microsoft.com/office/word/2010/wordml" xmlns:w15="http://schemas.microsoft.com/office/word/2012/wordml" xmlns:w16cex="http://schemas.microsoft.com/office/word/2018/wordml/cex" xmlns:w16cid="http://schemas.microsoft.com/office/word/2016/wordml/cid" xmlns:w16="http://schemas.microsoft.com/office/word/2018/wordml" xmlns:w16sdtdh="http://schemas.microsoft.com/office/word/2020/wordml/sdtdatahash" xmlns:w16se="http://schemas.microsoft.com/office/word/2015/wordml/symex" xmlns:wpg="http://schemas.microsoft.com/office/word/2010/wordprocessingGroup" xmlns:wpi="http://schemas.microsoft.com/office/word/2010/wordprocessingInk" xmlns:wne="http://schemas.microsoft.com/office/word/2006/wordml" xmlns:wps="http://schemas.microsoft.com/office/word/2010/wordprocessingShape" mc:Ignorable="w14 w15 w16se w16cid w16 w16cex w16sdtdh wp14">
+  <w:comment w:id="0" w:author="Frost, Ruth (NIH/NCI) [C]" w:date="2022-01-31T12:26:00Z" w:initials="FR([">
+    <w:p>
+      <w:pPr>
+        <w:pStyle w:val="CommentText"/>
+      </w:pPr>
+      <w:r>
+        <w:rPr>
+          <w:rStyle w:val="CommentReference"/>
+        </w:rPr>
+        <w:annotationRef/>
+      </w:r>
+      <w:r>
+        <w:t>Not found:</w:t>
+      </w:r>
+    </w:p>
+    <w:p>
+      <w:pPr>
+        <w:pStyle w:val="CommentText"/>
+      </w:pPr>
+      <w:r>
+        <w:t>1466</w:t>
+      </w:r>
+    </w:p>
+    <w:p>
+      <w:pPr>
+        <w:pStyle w:val="CommentText"/>
+      </w:pPr>
+      <w:r>
+        <w:t>1517</w:t>
+      </w:r>
+    </w:p>
+    <w:p>
+      <w:pPr>
+        <w:pStyle w:val="CommentText"/>
+      </w:pPr>
+      <w:r>
+        <w:t>1539</w:t>
+      </w:r>
+    </w:p>
+    <w:p>
+      <w:pPr>
+        <w:pStyle w:val="CommentText"/>
+      </w:pPr>
+      <w:r>
+        <w:t>1542</w:t>
+      </w:r>
+    </w:p>
+    <w:p>
+      <w:pPr>
+        <w:pStyle w:val="CommentText"/>
+      </w:pPr>
+      <w:r>
+        <w:t>1543</w:t>
+      </w:r>
+    </w:p>
+    <w:p>
+      <w:pPr>
+        <w:pStyle w:val="CommentText"/>
+      </w:pPr>
+      <w:r>
+        <w:t>1547</w:t>
+      </w:r>
+    </w:p>
+    <w:p>
+      <w:pPr>
+        <w:pStyle w:val="CommentText"/>
+      </w:pPr>
+      <w:r>
+        <w:t>1550</w:t>
+      </w:r>
+    </w:p>
+  </w:comment>
+  <w:comment w:id="1" w:author="Frost, Ruth (NIH/NCI) [C]" w:date="2022-01-31T12:52:00Z" w:initials="FR([">
+    <w:p>
+      <w:pPr>
+        <w:pStyle w:val="CommentText"/>
+      </w:pPr>
+      <w:r>
+        <w:t xml:space="preserve">Also mention </w:t>
+      </w:r>
+      <w:r>
+        <w:rPr>
+          <w:rStyle w:val="CommentReference"/>
+        </w:rPr>
+        <w:annotationRef/>
+      </w:r>
+      <w:r>
+        <w:t>1547, SI units instead of binary?</w:t>
+      </w:r>
+    </w:p>
+  </w:comment>
+</w:comments>
+</file>
+
+<file path=word/commentsExtended.xml><?xml version="1.0" encoding="utf-8"?>
+<w15:commentsEx xmlns:wpc="http://schemas.microsoft.com/office/word/2010/wordprocessingCanvas" xmlns:cx="http://schemas.microsoft.com/office/drawing/2014/chartex" xmlns:cx1="http://schemas.microsoft.com/office/drawing/2015/9/8/chartex" xmlns:cx2="http://schemas.microsoft.com/office/drawing/2015/10/21/chartex" xmlns:cx3="http://schemas.microsoft.com/office/drawing/2016/5/9/chartex" xmlns:cx4="http://schemas.microsoft.com/office/drawing/2016/5/10/chartex" xmlns:cx5="http://schemas.microsoft.com/office/drawing/2016/5/11/chartex" xmlns:cx6="http://schemas.microsoft.com/office/drawing/2016/5/12/chartex" xmlns:cx7="http://schemas.microsoft.com/office/drawing/2016/5/13/chartex" xmlns:cx8="http://schemas.microsoft.com/office/drawing/2016/5/14/chartex" xmlns:mc="http://schemas.openxmlformats.org/markup-compatibility/2006" xmlns:aink="http://schemas.microsoft.com/office/drawing/2016/ink" xmlns:am3d="http://schemas.microsoft.com/office/drawing/2017/model3d" xmlns:o="urn:schemas-microsoft-com:office:office" xmlns:r="http://schemas.openxmlformats.org/officeDocument/2006/relationships" xmlns:m="http://schemas.openxmlformats.org/officeDocument/2006/math" xmlns:v="urn:schemas-microsoft-com:vml" xmlns:wp14="http://schemas.microsoft.com/office/word/2010/wordprocessingDrawing" xmlns:wp="http://schemas.openxmlformats.org/drawingml/2006/wordprocessingDrawing" xmlns:w10="urn:schemas-microsoft-com:office:word" xmlns:w="http://schemas.openxmlformats.org/wordprocessingml/2006/main" xmlns:w14="http://schemas.microsoft.com/office/word/2010/wordml" xmlns:w15="http://schemas.microsoft.com/office/word/2012/wordml" xmlns:w16cex="http://schemas.microsoft.com/office/word/2018/wordml/cex" xmlns:w16cid="http://schemas.microsoft.com/office/word/2016/wordml/cid" xmlns:w16="http://schemas.microsoft.com/office/word/2018/wordml" xmlns:w16sdtdh="http://schemas.microsoft.com/office/word/2020/wordml/sdtdatahash" xmlns:w16se="http://schemas.microsoft.com/office/word/2015/wordml/symex" xmlns:wpg="http://schemas.microsoft.com/office/word/2010/wordprocessingGroup" xmlns:wpi="http://schemas.microsoft.com/office/word/2010/wordprocessingInk" xmlns:wne="http://schemas.microsoft.com/office/word/2006/wordml" xmlns:wps="http://schemas.microsoft.com/office/word/2010/wordprocessingShape" mc:Ignorable="w14 w15 w16se w16cid w16 w16cex w16sdtdh wp14">
+  <w15:commentEx w15:paraId="727178DE" w15:done="0"/>
+  <w15:commentEx w15:paraId="456A6975" w15:done="0"/>
+</w15:commentsEx>
+</file>
+
+<file path=word/commentsExtensible.xml><?xml version="1.0" encoding="utf-8"?>
+<w16cex:commentsExtensible xmlns:wpc="http://schemas.microsoft.com/office/word/2010/wordprocessingCanvas" xmlns:cx="http://schemas.microsoft.com/office/drawing/2014/chartex" xmlns:cx1="http://schemas.microsoft.com/office/drawing/2015/9/8/chartex" xmlns:cx2="http://schemas.microsoft.com/office/drawing/2015/10/21/chartex" xmlns:cx3="http://schemas.microsoft.com/office/drawing/2016/5/9/chartex" xmlns:cx4="http://schemas.microsoft.com/office/drawing/2016/5/10/chartex" xmlns:cx5="http://schemas.microsoft.com/office/drawing/2016/5/11/chartex" xmlns:cx6="http://schemas.microsoft.com/office/drawing/2016/5/12/chartex" xmlns:cx7="http://schemas.microsoft.com/office/drawing/2016/5/13/chartex" xmlns:cx8="http://schemas.microsoft.com/office/drawing/2016/5/14/chartex" xmlns:mc="http://schemas.openxmlformats.org/markup-compatibility/2006" xmlns:aink="http://schemas.microsoft.com/office/drawing/2016/ink" xmlns:am3d="http://schemas.microsoft.com/office/drawing/2017/model3d" xmlns:o="urn:schemas-microsoft-com:office:office" xmlns:r="http://schemas.openxmlformats.org/officeDocument/2006/relationships" xmlns:m="http://schemas.openxmlformats.org/officeDocument/2006/math" xmlns:v="urn:schemas-microsoft-com:vml" xmlns:wp14="http://schemas.microsoft.com/office/word/2010/wordprocessingDrawing" xmlns:wp="http://schemas.openxmlformats.org/drawingml/2006/wordprocessingDrawing" xmlns:w10="urn:schemas-microsoft-com:office:word" xmlns:w="http://schemas.openxmlformats.org/wordprocessingml/2006/main" xmlns:w14="http://schemas.microsoft.com/office/word/2010/wordml" xmlns:w15="http://schemas.microsoft.com/office/word/2012/wordml" xmlns:w16cex="http://schemas.microsoft.com/office/word/2018/wordml/cex" xmlns:w16cid="http://schemas.microsoft.com/office/word/2016/wordml/cid" xmlns:w16="http://schemas.microsoft.com/office/word/2018/wordml" xmlns:w16sdtdh="http://schemas.microsoft.com/office/word/2020/wordml/sdtdatahash" xmlns:w16se="http://schemas.microsoft.com/office/word/2015/wordml/symex" xmlns:wpg="http://schemas.microsoft.com/office/word/2010/wordprocessingGroup" xmlns:wpi="http://schemas.microsoft.com/office/word/2010/wordprocessingInk" xmlns:wne="http://schemas.microsoft.com/office/word/2006/wordml" xmlns:wps="http://schemas.microsoft.com/office/word/2010/wordprocessingShape" mc:Ignorable="w14 w15 w16se w16cid w16 w16cex w16sdtdh wp14">
+  <w16cex:commentExtensible w16cex:durableId="25A253D8" w16cex:dateUtc="2022-01-31T17:26:00Z"/>
+  <w16cex:commentExtensible w16cex:durableId="25A25A27" w16cex:dateUtc="2022-01-31T17:52:00Z"/>
+</w16cex:commentsExtensible>
+</file>
+
+<file path=word/commentsIds.xml><?xml version="1.0" encoding="utf-8"?>
+<w16cid:commentsIds xmlns:wpc="http://schemas.microsoft.com/office/word/2010/wordprocessingCanvas" xmlns:cx="http://schemas.microsoft.com/office/drawing/2014/chartex" xmlns:cx1="http://schemas.microsoft.com/office/drawing/2015/9/8/chartex" xmlns:cx2="http://schemas.microsoft.com/office/drawing/2015/10/21/chartex" xmlns:cx3="http://schemas.microsoft.com/office/drawing/2016/5/9/chartex" xmlns:cx4="http://schemas.microsoft.com/office/drawing/2016/5/10/chartex" xmlns:cx5="http://schemas.microsoft.com/office/drawing/2016/5/11/chartex" xmlns:cx6="http://schemas.microsoft.com/office/drawing/2016/5/12/chartex" xmlns:cx7="http://schemas.microsoft.com/office/drawing/2016/5/13/chartex" xmlns:cx8="http://schemas.microsoft.com/office/drawing/2016/5/14/chartex" xmlns:mc="http://schemas.openxmlformats.org/markup-compatibility/2006" xmlns:aink="http://schemas.microsoft.com/office/drawing/2016/ink" xmlns:am3d="http://schemas.microsoft.com/office/drawing/2017/model3d" xmlns:o="urn:schemas-microsoft-com:office:office" xmlns:r="http://schemas.openxmlformats.org/officeDocument/2006/relationships" xmlns:m="http://schemas.openxmlformats.org/officeDocument/2006/math" xmlns:v="urn:schemas-microsoft-com:vml" xmlns:wp14="http://schemas.microsoft.com/office/word/2010/wordprocessingDrawing" xmlns:wp="http://schemas.openxmlformats.org/drawingml/2006/wordprocessingDrawing" xmlns:w10="urn:schemas-microsoft-com:office:word" xmlns:w="http://schemas.openxmlformats.org/wordprocessingml/2006/main" xmlns:w14="http://schemas.microsoft.com/office/word/2010/wordml" xmlns:w15="http://schemas.microsoft.com/office/word/2012/wordml" xmlns:w16cex="http://schemas.microsoft.com/office/word/2018/wordml/cex" xmlns:w16cid="http://schemas.microsoft.com/office/word/2016/wordml/cid" xmlns:w16="http://schemas.microsoft.com/office/word/2018/wordml" xmlns:w16sdtdh="http://schemas.microsoft.com/office/word/2020/wordml/sdtdatahash" xmlns:w16se="http://schemas.microsoft.com/office/word/2015/wordml/symex" xmlns:wpg="http://schemas.microsoft.com/office/word/2010/wordprocessingGroup" xmlns:wpi="http://schemas.microsoft.com/office/word/2010/wordprocessingInk" xmlns:wne="http://schemas.microsoft.com/office/word/2006/wordml" xmlns:wps="http://schemas.microsoft.com/office/word/2010/wordprocessingShape" mc:Ignorable="w14 w15 w16se w16cid w16 w16cex w16sdtdh wp14">
+  <w16cid:commentId w16cid:paraId="727178DE" w16cid:durableId="25A253D8"/>
+  <w16cid:commentId w16cid:paraId="456A6975" w16cid:durableId="25A25A27"/>
+</w16cid:commentsIds>
 </file>
 
 <file path=word/numbering.xml><?xml version="1.0" encoding="utf-8"?>
@@ -8215,6 +8779,14 @@
     <w:abstractNumId w:val="14"/>
   </w:num>
 </w:numbering>
+</file>
+
+<file path=word/people.xml><?xml version="1.0" encoding="utf-8"?>
+<w15:people xmlns:wpc="http://schemas.microsoft.com/office/word/2010/wordprocessingCanvas" xmlns:cx="http://schemas.microsoft.com/office/drawing/2014/chartex" xmlns:cx1="http://schemas.microsoft.com/office/drawing/2015/9/8/chartex" xmlns:cx2="http://schemas.microsoft.com/office/drawing/2015/10/21/chartex" xmlns:cx3="http://schemas.microsoft.com/office/drawing/2016/5/9/chartex" xmlns:cx4="http://schemas.microsoft.com/office/drawing/2016/5/10/chartex" xmlns:cx5="http://schemas.microsoft.com/office/drawing/2016/5/11/chartex" xmlns:cx6="http://schemas.microsoft.com/office/drawing/2016/5/12/chartex" xmlns:cx7="http://schemas.microsoft.com/office/drawing/2016/5/13/chartex" xmlns:cx8="http://schemas.microsoft.com/office/drawing/2016/5/14/chartex" xmlns:mc="http://schemas.openxmlformats.org/markup-compatibility/2006" xmlns:aink="http://schemas.microsoft.com/office/drawing/2016/ink" xmlns:am3d="http://schemas.microsoft.com/office/drawing/2017/model3d" xmlns:o="urn:schemas-microsoft-com:office:office" xmlns:r="http://schemas.openxmlformats.org/officeDocument/2006/relationships" xmlns:m="http://schemas.openxmlformats.org/officeDocument/2006/math" xmlns:v="urn:schemas-microsoft-com:vml" xmlns:wp14="http://schemas.microsoft.com/office/word/2010/wordprocessingDrawing" xmlns:wp="http://schemas.openxmlformats.org/drawingml/2006/wordprocessingDrawing" xmlns:w10="urn:schemas-microsoft-com:office:word" xmlns:w="http://schemas.openxmlformats.org/wordprocessingml/2006/main" xmlns:w14="http://schemas.microsoft.com/office/word/2010/wordml" xmlns:w15="http://schemas.microsoft.com/office/word/2012/wordml" xmlns:w16cex="http://schemas.microsoft.com/office/word/2018/wordml/cex" xmlns:w16cid="http://schemas.microsoft.com/office/word/2016/wordml/cid" xmlns:w16="http://schemas.microsoft.com/office/word/2018/wordml" xmlns:w16sdtdh="http://schemas.microsoft.com/office/word/2020/wordml/sdtdatahash" xmlns:w16se="http://schemas.microsoft.com/office/word/2015/wordml/symex" xmlns:wpg="http://schemas.microsoft.com/office/word/2010/wordprocessingGroup" xmlns:wpi="http://schemas.microsoft.com/office/word/2010/wordprocessingInk" xmlns:wne="http://schemas.microsoft.com/office/word/2006/wordml" xmlns:wps="http://schemas.microsoft.com/office/word/2010/wordprocessingShape" mc:Ignorable="w14 w15 w16se w16cid w16 w16cex w16sdtdh wp14">
+  <w15:person w15:author="Frost, Ruth (NIH/NCI) [C]">
+    <w15:presenceInfo w15:providerId="AD" w15:userId="S::frostrs@nih.gov::e86f5093-f09a-4441-8b8c-2bc0fea2de9d"/>
+  </w15:person>
+</w15:people>
 </file>
 
 <file path=word/styles.xml><?xml version="1.0" encoding="utf-8"?>

</xml_diff>